<commit_message>
close #28 close #27
</commit_message>
<xml_diff>
--- a/doc/6self.docx
+++ b/doc/6self.docx
@@ -1083,7 +1083,7 @@
                     <a:blip r:embed="rId15" cstate="print">
                       <a:extLst>
                         <a:ext uri="{28A0092B-C50C-407E-A947-70E740481C1C}">
-                          <a14:useLocalDpi xmlns:a14="http://schemas.microsoft.com/office/drawing/2010/main" xmlns:wps="http://schemas.microsoft.com/office/word/2010/wordprocessingShape" xmlns:wpi="http://schemas.microsoft.com/office/word/2010/wordprocessingInk" xmlns:wpg="http://schemas.microsoft.com/office/word/2010/wordprocessingGroup" xmlns:w15="http://schemas.microsoft.com/office/word/2012/wordml" xmlns:w14="http://schemas.microsoft.com/office/word/2010/wordml" xmlns:w="http://schemas.openxmlformats.org/wordprocessingml/2006/main" xmlns:w10="urn:schemas-microsoft-com:office:word" xmlns:wp14="http://schemas.microsoft.com/office/word/2010/wordprocessingDrawing" xmlns:v="urn:schemas-microsoft-com:vml" xmlns:o="urn:schemas-microsoft-com:office:office" xmlns:mc="http://schemas.openxmlformats.org/markup-compatibility/2006" xmlns:wpc="http://schemas.microsoft.com/office/word/2010/wordprocessingCanvas" xmlns="" val="0"/>
+                          <a14:useLocalDpi xmlns="" xmlns:wpc="http://schemas.microsoft.com/office/word/2010/wordprocessingCanvas" xmlns:mc="http://schemas.openxmlformats.org/markup-compatibility/2006" xmlns:o="urn:schemas-microsoft-com:office:office" xmlns:v="urn:schemas-microsoft-com:vml" xmlns:wp14="http://schemas.microsoft.com/office/word/2010/wordprocessingDrawing" xmlns:w10="urn:schemas-microsoft-com:office:word" xmlns:w="http://schemas.openxmlformats.org/wordprocessingml/2006/main" xmlns:w14="http://schemas.microsoft.com/office/word/2010/wordml" xmlns:w15="http://schemas.microsoft.com/office/word/2012/wordml" xmlns:wpg="http://schemas.microsoft.com/office/word/2010/wordprocessingGroup" xmlns:wpi="http://schemas.microsoft.com/office/word/2010/wordprocessingInk" xmlns:wps="http://schemas.microsoft.com/office/word/2010/wordprocessingShape" xmlns:a14="http://schemas.microsoft.com/office/drawing/2010/main" val="0"/>
                         </a:ext>
                       </a:extLst>
                     </a:blip>
@@ -1103,7 +1103,7 @@
                     </a:ln>
                     <a:extLst>
                       <a:ext uri="{53640926-AAD7-44D8-BBD7-CCE9431645EC}">
-                        <a14:shadowObscured xmlns:a14="http://schemas.microsoft.com/office/drawing/2010/main" xmlns:wps="http://schemas.microsoft.com/office/word/2010/wordprocessingShape" xmlns:wpi="http://schemas.microsoft.com/office/word/2010/wordprocessingInk" xmlns:wpg="http://schemas.microsoft.com/office/word/2010/wordprocessingGroup" xmlns:w15="http://schemas.microsoft.com/office/word/2012/wordml" xmlns:w14="http://schemas.microsoft.com/office/word/2010/wordml" xmlns:w="http://schemas.openxmlformats.org/wordprocessingml/2006/main" xmlns:w10="urn:schemas-microsoft-com:office:word" xmlns:wp14="http://schemas.microsoft.com/office/word/2010/wordprocessingDrawing" xmlns:v="urn:schemas-microsoft-com:vml" xmlns:o="urn:schemas-microsoft-com:office:office" xmlns:mc="http://schemas.openxmlformats.org/markup-compatibility/2006" xmlns:wpc="http://schemas.microsoft.com/office/word/2010/wordprocessingCanvas" xmlns=""/>
+                        <a14:shadowObscured xmlns="" xmlns:wpc="http://schemas.microsoft.com/office/word/2010/wordprocessingCanvas" xmlns:mc="http://schemas.openxmlformats.org/markup-compatibility/2006" xmlns:o="urn:schemas-microsoft-com:office:office" xmlns:v="urn:schemas-microsoft-com:vml" xmlns:wp14="http://schemas.microsoft.com/office/word/2010/wordprocessingDrawing" xmlns:w10="urn:schemas-microsoft-com:office:word" xmlns:w="http://schemas.openxmlformats.org/wordprocessingml/2006/main" xmlns:w14="http://schemas.microsoft.com/office/word/2010/wordml" xmlns:w15="http://schemas.microsoft.com/office/word/2012/wordml" xmlns:wpg="http://schemas.microsoft.com/office/word/2010/wordprocessingGroup" xmlns:wpi="http://schemas.microsoft.com/office/word/2010/wordprocessingInk" xmlns:wps="http://schemas.microsoft.com/office/word/2010/wordprocessingShape" xmlns:a14="http://schemas.microsoft.com/office/drawing/2010/main"/>
                       </a:ext>
                     </a:extLst>
                   </pic:spPr>
@@ -2684,17 +2684,6 @@
           <w:szCs w:val="40"/>
         </w:rPr>
       </w:pPr>
-    </w:p>
-    <w:p>
-      <w:pPr>
-        <w:pStyle w:val="ListParagraph"/>
-        <w:ind w:left="1080"/>
-        <w:rPr>
-          <w:rFonts w:ascii="TH Sarabun New" w:hAnsi="TH Sarabun New" w:cs="TH Sarabun New"/>
-          <w:sz w:val="36"/>
-          <w:szCs w:val="36"/>
-        </w:rPr>
-      </w:pPr>
       <w:r>
         <w:rPr>
           <w:rFonts w:ascii="TH Sarabun New" w:hAnsi="TH Sarabun New" w:cs="TH Sarabun New"/>
@@ -2704,9 +2693,9 @@
         </w:rPr>
         <w:drawing>
           <wp:inline distT="0" distB="0" distL="0" distR="0">
-            <wp:extent cx="5155109" cy="2658550"/>
-            <wp:effectExtent l="19050" t="0" r="7441" b="0"/>
-            <wp:docPr id="6" name="Picture 5" descr="pointeditusecadesystem.png"/>
+            <wp:extent cx="5274945" cy="3939132"/>
+            <wp:effectExtent l="19050" t="0" r="1905" b="0"/>
+            <wp:docPr id="8" name="Picture 5" descr="pointeditusecadesystem.png"/>
             <wp:cNvGraphicFramePr>
               <a:graphicFrameLocks xmlns:a="http://schemas.openxmlformats.org/drawingml/2006/main" noChangeAspect="1"/>
             </wp:cNvGraphicFramePr>
@@ -2726,7 +2715,7 @@
                   <pic:spPr>
                     <a:xfrm>
                       <a:off x="0" y="0"/>
-                      <a:ext cx="5155109" cy="2658550"/>
+                      <a:ext cx="5274945" cy="3939132"/>
                     </a:xfrm>
                     <a:prstGeom prst="rect">
                       <a:avLst/>
@@ -2771,30 +2760,41 @@
           <w:szCs w:val="36"/>
         </w:rPr>
       </w:pPr>
-      <w:r>
-        <w:rPr>
-          <w:rFonts w:ascii="TH Sarabun New" w:hAnsi="TH Sarabun New" w:cs="TH Sarabun New" w:hint="cs"/>
-          <w:sz w:val="36"/>
-          <w:szCs w:val="36"/>
-          <w:cs/>
-        </w:rPr>
-        <w:t xml:space="preserve">ระบบย่อย </w:t>
-      </w:r>
-      <w:r>
-        <w:rPr>
-          <w:rFonts w:ascii="TH Sarabun New" w:hAnsi="TH Sarabun New" w:cs="TH Sarabun New" w:hint="cs"/>
-          <w:sz w:val="36"/>
-          <w:szCs w:val="36"/>
-          <w:cs/>
-        </w:rPr>
-        <w:t xml:space="preserve">สมัครสมาชิกคนรีวิวร้านอาหาร </w:t>
-      </w:r>
     </w:p>
     <w:p>
       <w:pPr>
         <w:pStyle w:val="ListParagraph"/>
         <w:ind w:left="1080"/>
         <w:rPr>
+          <w:rFonts w:ascii="TH Sarabun New" w:hAnsi="TH Sarabun New" w:cs="TH Sarabun New"/>
+          <w:sz w:val="36"/>
+          <w:szCs w:val="36"/>
+        </w:rPr>
+      </w:pPr>
+      <w:r>
+        <w:rPr>
+          <w:rFonts w:ascii="TH Sarabun New" w:hAnsi="TH Sarabun New" w:cs="TH Sarabun New" w:hint="cs"/>
+          <w:sz w:val="36"/>
+          <w:szCs w:val="36"/>
+          <w:cs/>
+        </w:rPr>
+        <w:t xml:space="preserve">ระบบย่อย </w:t>
+      </w:r>
+      <w:r>
+        <w:rPr>
+          <w:rFonts w:ascii="TH Sarabun New" w:hAnsi="TH Sarabun New" w:cs="TH Sarabun New" w:hint="cs"/>
+          <w:sz w:val="36"/>
+          <w:szCs w:val="36"/>
+          <w:cs/>
+        </w:rPr>
+        <w:t xml:space="preserve">สมัครสมาชิกคนรีวิวร้านอาหาร </w:t>
+      </w:r>
+    </w:p>
+    <w:p>
+      <w:pPr>
+        <w:pStyle w:val="ListParagraph"/>
+        <w:ind w:left="1080"/>
+        <w:rPr>
           <w:rFonts w:ascii="TH SarabunPSK" w:hAnsi="TH SarabunPSK" w:cs="TH SarabunPSK"/>
           <w:color w:val="000000"/>
           <w:sz w:val="32"/>
@@ -2897,22 +2897,6 @@
           <w:color w:val="000000"/>
           <w:sz w:val="32"/>
         </w:rPr>
-        <w:t xml:space="preserve"> 3</w:t>
-      </w:r>
-      <w:r>
-        <w:rPr>
-          <w:rFonts w:ascii="TH SarabunPSK" w:hAnsi="TH SarabunPSK" w:cs="TH SarabunPSK"/>
-          <w:color w:val="000000"/>
-          <w:sz w:val="32"/>
-        </w:rPr>
-        <w:t xml:space="preserve"> +</w:t>
-      </w:r>
-      <w:r>
-        <w:rPr>
-          <w:rFonts w:ascii="TH SarabunPSK" w:hAnsi="TH SarabunPSK" w:cs="TH SarabunPSK"/>
-          <w:color w:val="000000"/>
-          <w:sz w:val="32"/>
-        </w:rPr>
         <w:t xml:space="preserve"> </w:t>
       </w:r>
       <w:r>
@@ -2921,6 +2905,30 @@
           <w:color w:val="000000"/>
           <w:sz w:val="32"/>
         </w:rPr>
+        <w:t>0.43</w:t>
+      </w:r>
+      <w:r>
+        <w:rPr>
+          <w:rFonts w:ascii="TH SarabunPSK" w:hAnsi="TH SarabunPSK" w:cs="TH SarabunPSK"/>
+          <w:color w:val="000000"/>
+          <w:sz w:val="32"/>
+        </w:rPr>
+        <w:t>+</w:t>
+      </w:r>
+      <w:r>
+        <w:rPr>
+          <w:rFonts w:ascii="TH SarabunPSK" w:hAnsi="TH SarabunPSK" w:cs="TH SarabunPSK"/>
+          <w:color w:val="000000"/>
+          <w:sz w:val="32"/>
+        </w:rPr>
+        <w:t xml:space="preserve"> </w:t>
+      </w:r>
+      <w:r>
+        <w:rPr>
+          <w:rFonts w:ascii="TH SarabunPSK" w:hAnsi="TH SarabunPSK" w:cs="TH SarabunPSK"/>
+          <w:color w:val="000000"/>
+          <w:sz w:val="32"/>
+        </w:rPr>
         <w:t>5</w:t>
       </w:r>
       <w:r>
@@ -2945,7 +2953,7 @@
           <w:color w:val="000000"/>
           <w:sz w:val="32"/>
         </w:rPr>
-        <w:t>8</w:t>
+        <w:t>5.43</w:t>
       </w:r>
       <w:r>
         <w:rPr>
@@ -3002,41 +3010,6 @@
     </w:p>
     <w:p>
       <w:pPr>
-        <w:pStyle w:val="ListParagraph"/>
-        <w:ind w:left="1080"/>
-        <w:rPr>
-          <w:rFonts w:ascii="TH Sarabun New" w:hAnsi="TH Sarabun New" w:cs="TH Sarabun New"/>
-          <w:sz w:val="36"/>
-          <w:szCs w:val="36"/>
-        </w:rPr>
-      </w:pPr>
-    </w:p>
-    <w:p>
-      <w:pPr>
-        <w:pStyle w:val="ListParagraph"/>
-        <w:ind w:left="1080"/>
-        <w:rPr>
-          <w:rFonts w:ascii="TH Sarabun New" w:hAnsi="TH Sarabun New" w:cs="TH Sarabun New"/>
-          <w:sz w:val="36"/>
-          <w:szCs w:val="36"/>
-        </w:rPr>
-      </w:pPr>
-    </w:p>
-    <w:p>
-      <w:pPr>
-        <w:pStyle w:val="ListParagraph"/>
-        <w:ind w:left="1080"/>
-        <w:rPr>
-          <w:rFonts w:ascii="TH Sarabun New" w:hAnsi="TH Sarabun New" w:cs="TH Sarabun New"/>
-          <w:sz w:val="36"/>
-          <w:szCs w:val="36"/>
-        </w:rPr>
-      </w:pPr>
-    </w:p>
-    <w:p>
-      <w:pPr>
-        <w:pStyle w:val="ListParagraph"/>
-        <w:ind w:left="1080"/>
         <w:rPr>
           <w:rFonts w:ascii="TH Sarabun New" w:hAnsi="TH Sarabun New" w:cs="TH Sarabun New"/>
           <w:sz w:val="36"/>
@@ -3252,7 +3225,25 @@
           <w:sz w:val="36"/>
           <w:szCs w:val="36"/>
         </w:rPr>
-        <w:t>= 8 x 0.805 x 0.942</w:t>
+        <w:t>= </w:t>
+      </w:r>
+      <w:r>
+        <w:rPr>
+          <w:rStyle w:val="normaltextrun"/>
+          <w:rFonts w:ascii="TH Sarabun New" w:hAnsi="TH Sarabun New" w:cs="TH Sarabun New"/>
+          <w:sz w:val="36"/>
+          <w:szCs w:val="36"/>
+        </w:rPr>
+        <w:t>5.43</w:t>
+      </w:r>
+      <w:r>
+        <w:rPr>
+          <w:rStyle w:val="normaltextrun"/>
+          <w:rFonts w:ascii="TH Sarabun New" w:hAnsi="TH Sarabun New" w:cs="TH Sarabun New"/>
+          <w:sz w:val="36"/>
+          <w:szCs w:val="36"/>
+        </w:rPr>
+        <w:t> x 0.805 x 0.942</w:t>
       </w:r>
     </w:p>
     <w:p>
@@ -3274,17 +3265,35 @@
           <w:sz w:val="36"/>
           <w:szCs w:val="36"/>
         </w:rPr>
-        <w:t>= 6.07 ≈ </w:t>
+        <w:t>= </w:t>
       </w:r>
       <w:r>
         <w:rPr>
           <w:rStyle w:val="normaltextrun"/>
           <w:rFonts w:ascii="TH Sarabun New" w:hAnsi="TH Sarabun New" w:cs="TH Sarabun New"/>
+          <w:sz w:val="36"/>
+          <w:szCs w:val="36"/>
+        </w:rPr>
+        <w:t>4.12</w:t>
+      </w:r>
+      <w:r>
+        <w:rPr>
+          <w:rStyle w:val="normaltextrun"/>
+          <w:rFonts w:ascii="TH Sarabun New" w:hAnsi="TH Sarabun New" w:cs="TH Sarabun New"/>
+          <w:sz w:val="36"/>
+          <w:szCs w:val="36"/>
+        </w:rPr>
+        <w:t> ≈ </w:t>
+      </w:r>
+      <w:r>
+        <w:rPr>
+          <w:rStyle w:val="normaltextrun"/>
+          <w:rFonts w:ascii="TH Sarabun New" w:hAnsi="TH Sarabun New" w:cs="TH Sarabun New"/>
           <w:color w:val="FF0000"/>
           <w:sz w:val="36"/>
           <w:szCs w:val="36"/>
         </w:rPr>
-        <w:t>7</w:t>
+        <w:t>5</w:t>
       </w:r>
     </w:p>
     <w:p>
@@ -3462,7 +3471,7 @@
           <w:sz w:val="36"/>
           <w:szCs w:val="36"/>
         </w:rPr>
-        <w:t>7</w:t>
+        <w:t>5</w:t>
       </w:r>
       <w:r>
         <w:rPr>
@@ -3514,7 +3523,7 @@
           <w:sz w:val="36"/>
           <w:szCs w:val="36"/>
         </w:rPr>
-        <w:t>42</w:t>
+        <w:t>30</w:t>
       </w:r>
       <w:r>
         <w:rPr>
@@ -3742,7 +3751,7 @@
           <w:sz w:val="36"/>
           <w:szCs w:val="36"/>
         </w:rPr>
-        <w:t>42</w:t>
+        <w:t>30</w:t>
       </w:r>
     </w:p>
     <w:p>
@@ -3785,7 +3794,17 @@
           <w:sz w:val="36"/>
           <w:szCs w:val="36"/>
         </w:rPr>
-        <w:t>5250</w:t>
+        <w:t>37</w:t>
+      </w:r>
+      <w:r>
+        <w:rPr>
+          <w:rStyle w:val="contextualspellingandgrammarerror"/>
+          <w:rFonts w:ascii="TH Sarabun New" w:hAnsi="TH Sarabun New" w:cs="TH Sarabun New"/>
+          <w:color w:val="FF0000"/>
+          <w:sz w:val="36"/>
+          <w:szCs w:val="36"/>
+        </w:rPr>
+        <w:t>50</w:t>
       </w:r>
       <w:proofErr w:type="gramEnd"/>
       <w:r>
@@ -3854,39 +3873,6 @@
     </w:p>
     <w:p>
       <w:pPr>
-        <w:pStyle w:val="ListParagraph"/>
-        <w:ind w:left="1080"/>
-        <w:rPr>
-          <w:rFonts w:ascii="TH Sarabun New" w:hAnsi="TH Sarabun New" w:cs="TH Sarabun New"/>
-          <w:sz w:val="36"/>
-          <w:szCs w:val="36"/>
-        </w:rPr>
-      </w:pPr>
-    </w:p>
-    <w:p>
-      <w:pPr>
-        <w:pStyle w:val="ListParagraph"/>
-        <w:ind w:left="1080"/>
-        <w:rPr>
-          <w:rFonts w:ascii="TH Sarabun New" w:hAnsi="TH Sarabun New" w:cs="TH Sarabun New"/>
-          <w:sz w:val="36"/>
-          <w:szCs w:val="36"/>
-        </w:rPr>
-      </w:pPr>
-    </w:p>
-    <w:p>
-      <w:pPr>
-        <w:pStyle w:val="ListParagraph"/>
-        <w:ind w:left="1080"/>
-        <w:rPr>
-          <w:rFonts w:ascii="TH Sarabun New" w:hAnsi="TH Sarabun New" w:cs="TH Sarabun New"/>
-          <w:sz w:val="36"/>
-          <w:szCs w:val="36"/>
-        </w:rPr>
-      </w:pPr>
-    </w:p>
-    <w:p>
-      <w:pPr>
         <w:rPr>
           <w:rFonts w:ascii="TH Sarabun New" w:hAnsi="TH Sarabun New" w:cs="TH Sarabun New"/>
           <w:b/>
@@ -3899,7 +3885,7 @@
     </w:p>
     <w:sectPr>
       <w:pgSz w:w="11907" w:h="16839" w:code="9"/>
-      <w:pgMar w:top="1440" w:right="2160" w:bottom="1440" w:left="1440" w:header="144" w:footer="720" w:gutter="0"/>
+      <w:pgMar w:top="1440" w:right="1440" w:bottom="1440" w:left="2160" w:header="144" w:footer="720" w:gutter="0"/>
       <w:cols w:space="720"/>
       <w:docGrid w:linePitch="360"/>
     </w:sectPr>
@@ -5016,7 +5002,7 @@
   <a:extraClrSchemeLst/>
   <a:extLst>
     <a:ext uri="{05A4C25C-085E-4340-85A3-A5531E510DB2}">
-      <thm15:themeFamily xmlns:thm15="http://schemas.microsoft.com/office/thememl/2012/main" xmlns="" name="Office Theme" id="{62F939B6-93AF-4DB8-9C6B-D6C7DFDC589F}" vid="{4A3C46E8-61CC-4603-A589-7422A47A8E4A}"/>
+      <thm15:themeFamily xmlns="" xmlns:thm15="http://schemas.microsoft.com/office/thememl/2012/main" name="Office Theme" id="{62F939B6-93AF-4DB8-9C6B-D6C7DFDC589F}" vid="{4A3C46E8-61CC-4603-A589-7422A47A8E4A}"/>
     </a:ext>
   </a:extLst>
 </a:theme>
@@ -5027,7 +5013,7 @@
 </file>
 
 <file path=customXml/itemProps1.xml><?xml version="1.0" encoding="utf-8"?>
-<ds:datastoreItem xmlns:ds="http://schemas.openxmlformats.org/officeDocument/2006/customXml" ds:itemID="{DD72E384-953C-48A7-B60D-D0F8E066A424}">
+<ds:datastoreItem xmlns:ds="http://schemas.openxmlformats.org/officeDocument/2006/customXml" ds:itemID="{8AE4EB4A-CAC2-4D8A-B335-2E7DB6F8B907}">
   <ds:schemaRefs>
     <ds:schemaRef ds:uri="http://schemas.openxmlformats.org/officeDocument/2006/bibliography"/>
   </ds:schemaRefs>

</xml_diff>